<commit_message>
Minor Changes to the Individual Report
Minor Changes to the Individual Report
</commit_message>
<xml_diff>
--- a/Documents/Software/Testing and Integration/Individual_Report_Roger Tan.docx
+++ b/Documents/Software/Testing and Integration/Individual_Report_Roger Tan.docx
@@ -315,7 +315,7 @@
         <w:t xml:space="preserve">Did </w:t>
       </w:r>
       <w:r>
-        <w:t>the document alone.</w:t>
+        <w:t>the document alone</w:t>
       </w:r>
     </w:p>
     <w:p>
@@ -346,7 +346,7 @@
         </w:numPr>
       </w:pPr>
       <w:r>
-        <w:t>Did the document alone.</w:t>
+        <w:t>Did the document alone</w:t>
       </w:r>
     </w:p>
     <w:p>
@@ -424,7 +424,7 @@
         </w:numPr>
       </w:pPr>
       <w:r>
-        <w:t>Did the document alone.</w:t>
+        <w:t>Did the document alone</w:t>
       </w:r>
     </w:p>
     <w:p>
@@ -967,25 +967,7 @@
       </w:r>
       <w:proofErr w:type="spellEnd"/>
       <w:r>
-        <w:t xml:space="preserve"> Class t</w:t>
-      </w:r>
-      <w:r>
-        <w:t xml:space="preserve">o have the </w:t>
-      </w:r>
-      <w:r>
-        <w:t xml:space="preserve">Timer </w:t>
-      </w:r>
-      <w:r>
-        <w:t xml:space="preserve"> added </w:t>
-      </w:r>
-      <w:r>
-        <w:t>to</w:t>
-      </w:r>
-      <w:r>
-        <w:t xml:space="preserve"> the</w:t>
-      </w:r>
-      <w:r>
-        <w:t xml:space="preserve"> </w:t>
+        <w:t xml:space="preserve"> Class to have the Timer  added to the </w:t>
       </w:r>
       <w:proofErr w:type="spellStart"/>
       <w:r>
@@ -1294,7 +1276,10 @@
       </w:r>
       <w:proofErr w:type="spellEnd"/>
       <w:r>
-        <w:t>. Did the Test Class alone.</w:t>
+        <w:t>. Did th</w:t>
+      </w:r>
+      <w:r>
+        <w:t>e Test Class alone</w:t>
       </w:r>
     </w:p>
     <w:p>
@@ -1373,11 +1358,14 @@
       </w:r>
       <w:proofErr w:type="spellStart"/>
       <w:r>
-        <w:t>Zayyad</w:t>
-      </w:r>
-      <w:proofErr w:type="spellEnd"/>
-      <w:r>
-        <w:t>. Did the Test Class alone.</w:t>
+        <w:t>Z</w:t>
+      </w:r>
+      <w:r>
+        <w:t>ayyad</w:t>
+      </w:r>
+      <w:proofErr w:type="spellEnd"/>
+      <w:r>
+        <w:t>. Did the Test Class alone</w:t>
       </w:r>
     </w:p>
     <w:p>
@@ -1444,27 +1432,25 @@
           <w:sz w:val="24"/>
           <w:szCs w:val="24"/>
         </w:rPr>
-        <w:t xml:space="preserve">GUI </w:t>
-      </w:r>
-      <w:proofErr w:type="gramStart"/>
-      <w:r>
-        <w:rPr>
-          <w:rFonts w:asciiTheme="majorHAnsi" w:eastAsiaTheme="majorEastAsia" w:hAnsiTheme="majorHAnsi" w:cstheme="majorBidi"/>
-          <w:color w:val="EB817D" w:themeColor="accent1" w:themeTint="99"/>
-          <w:sz w:val="24"/>
-          <w:szCs w:val="24"/>
-        </w:rPr>
-        <w:t>package(</w:t>
-      </w:r>
-      <w:proofErr w:type="gramEnd"/>
-      <w:r>
-        <w:rPr>
-          <w:rFonts w:asciiTheme="majorHAnsi" w:eastAsiaTheme="majorEastAsia" w:hAnsiTheme="majorHAnsi" w:cstheme="majorBidi"/>
-          <w:color w:val="EB817D" w:themeColor="accent1" w:themeTint="99"/>
-          <w:sz w:val="24"/>
-          <w:szCs w:val="24"/>
-        </w:rPr>
-        <w:t xml:space="preserve">Further Improvement on the GUI was passed on to </w:t>
+        <w:t>GUI package</w:t>
+      </w:r>
+      <w:r>
+        <w:rPr>
+          <w:rFonts w:asciiTheme="majorHAnsi" w:eastAsiaTheme="majorEastAsia" w:hAnsiTheme="majorHAnsi" w:cstheme="majorBidi"/>
+          <w:color w:val="EB817D" w:themeColor="accent1" w:themeTint="99"/>
+          <w:sz w:val="24"/>
+          <w:szCs w:val="24"/>
+        </w:rPr>
+        <w:t xml:space="preserve"> </w:t>
+      </w:r>
+      <w:r>
+        <w:rPr>
+          <w:rFonts w:asciiTheme="majorHAnsi" w:eastAsiaTheme="majorEastAsia" w:hAnsiTheme="majorHAnsi" w:cstheme="majorBidi"/>
+          <w:color w:val="EB817D" w:themeColor="accent1" w:themeTint="99"/>
+          <w:sz w:val="24"/>
+          <w:szCs w:val="24"/>
+        </w:rPr>
+        <w:t xml:space="preserve">(Further Improvement on the GUI was passed on to </w:t>
       </w:r>
       <w:proofErr w:type="spellStart"/>
       <w:r>
@@ -1504,16 +1490,16 @@
       </w:r>
       <w:proofErr w:type="spellEnd"/>
       <w:r>
-        <w:t xml:space="preserve"> Class and Test Class together with </w:t>
+        <w:t xml:space="preserve"> Class and </w:t>
+      </w:r>
+      <w:r>
+        <w:t xml:space="preserve">Test Class together with </w:t>
       </w:r>
       <w:proofErr w:type="spellStart"/>
       <w:r>
         <w:t>Zayyad</w:t>
       </w:r>
       <w:proofErr w:type="spellEnd"/>
-      <w:r>
-        <w:t>.</w:t>
-      </w:r>
     </w:p>
     <w:p>
       <w:pPr>
@@ -1532,16 +1518,16 @@
       </w:r>
       <w:proofErr w:type="spellEnd"/>
       <w:r>
-        <w:t xml:space="preserve"> Class and Test Class together with </w:t>
+        <w:t xml:space="preserve"> Class and </w:t>
+      </w:r>
+      <w:r>
+        <w:t xml:space="preserve">Test Class together with </w:t>
       </w:r>
       <w:proofErr w:type="spellStart"/>
       <w:r>
         <w:t>Zayyad</w:t>
       </w:r>
       <w:proofErr w:type="spellEnd"/>
-      <w:r>
-        <w:t>.</w:t>
-      </w:r>
     </w:p>
     <w:p>
       <w:pPr>
@@ -1560,16 +1546,16 @@
       </w:r>
       <w:proofErr w:type="spellEnd"/>
       <w:r>
-        <w:t xml:space="preserve"> Class and Test Class together with </w:t>
+        <w:t xml:space="preserve"> Class and </w:t>
+      </w:r>
+      <w:r>
+        <w:t xml:space="preserve">Test Class together with </w:t>
       </w:r>
       <w:proofErr w:type="spellStart"/>
       <w:r>
         <w:t>Zayyad</w:t>
       </w:r>
       <w:proofErr w:type="spellEnd"/>
-      <w:r>
-        <w:t>.</w:t>
-      </w:r>
     </w:p>
     <w:p>
       <w:pPr>
@@ -1588,16 +1574,16 @@
       </w:r>
       <w:proofErr w:type="spellEnd"/>
       <w:r>
-        <w:t xml:space="preserve"> Class and Test Class together with </w:t>
+        <w:t xml:space="preserve"> Class and </w:t>
+      </w:r>
+      <w:r>
+        <w:t xml:space="preserve">Test Class together with </w:t>
       </w:r>
       <w:proofErr w:type="spellStart"/>
       <w:r>
         <w:t>Zayyad</w:t>
       </w:r>
       <w:proofErr w:type="spellEnd"/>
-      <w:r>
-        <w:t>.</w:t>
-      </w:r>
     </w:p>
     <w:p>
       <w:pPr>
@@ -1622,16 +1608,16 @@
       </w:r>
       <w:proofErr w:type="spellEnd"/>
       <w:r>
-        <w:t xml:space="preserve"> Class and Test Class together with </w:t>
+        <w:t xml:space="preserve"> Class and </w:t>
+      </w:r>
+      <w:r>
+        <w:t xml:space="preserve">Test Class together with </w:t>
       </w:r>
       <w:proofErr w:type="spellStart"/>
       <w:r>
         <w:t>Zayyad</w:t>
       </w:r>
       <w:proofErr w:type="spellEnd"/>
-      <w:r>
-        <w:t>.</w:t>
-      </w:r>
     </w:p>
     <w:p>
       <w:pPr>
@@ -1700,11 +1686,14 @@
       </w:r>
       <w:proofErr w:type="spellStart"/>
       <w:r>
-        <w:t>AudioHandler</w:t>
-      </w:r>
-      <w:proofErr w:type="spellEnd"/>
-      <w:r>
-        <w:t xml:space="preserve"> Test Class with Paul.</w:t>
+        <w:t>Au</w:t>
+      </w:r>
+      <w:r>
+        <w:t>dioHandler</w:t>
+      </w:r>
+      <w:proofErr w:type="spellEnd"/>
+      <w:r>
+        <w:t xml:space="preserve"> Test Class with Paul</w:t>
       </w:r>
     </w:p>
     <w:p>
@@ -1770,7 +1759,10 @@
       </w:r>
       <w:proofErr w:type="spellEnd"/>
       <w:r>
-        <w:t xml:space="preserve"> instead of </w:t>
+        <w:t xml:space="preserve"> instead</w:t>
+      </w:r>
+      <w:r>
+        <w:t xml:space="preserve"> of </w:t>
       </w:r>
       <w:proofErr w:type="spellStart"/>
       <w:r>
@@ -1778,7 +1770,7 @@
       </w:r>
       <w:proofErr w:type="spellEnd"/>
       <w:r>
-        <w:t xml:space="preserve"> for time selection.</w:t>
+        <w:t xml:space="preserve"> for time selection</w:t>
       </w:r>
     </w:p>
     <w:p>
@@ -1798,7 +1790,10 @@
       </w:r>
       <w:proofErr w:type="spellEnd"/>
       <w:r>
-        <w:t xml:space="preserve"> timeline when selection of time is happening.</w:t>
+        <w:t xml:space="preserve"> timeline when</w:t>
+      </w:r>
+      <w:r>
+        <w:t xml:space="preserve"> selection of time is happening</w:t>
       </w:r>
     </w:p>
     <w:p>
@@ -1818,7 +1813,10 @@
       </w:r>
       <w:proofErr w:type="spellEnd"/>
       <w:r>
-        <w:t>, Timer doesn’t continue to count when slide progression.</w:t>
+        <w:t xml:space="preserve">, Timer doesn’t continue </w:t>
+      </w:r>
+      <w:r>
+        <w:t>to count when slide progression</w:t>
       </w:r>
     </w:p>
     <w:p>
@@ -1836,7 +1834,10 @@
         </w:rPr>
       </w:pPr>
       <w:r>
-        <w:t>Improve the GUI of the Timer using css1.</w:t>
+        <w:t xml:space="preserve">Improve </w:t>
+      </w:r>
+      <w:r>
+        <w:t>the GUI of the Timer using css1</w:t>
       </w:r>
     </w:p>
     <w:p>
@@ -1919,16 +1920,16 @@
       </w:r>
       <w:proofErr w:type="spellEnd"/>
       <w:r>
-        <w:t xml:space="preserve"> class to add the Timer into the </w:t>
+        <w:t xml:space="preserve"> class to ad</w:t>
+      </w:r>
+      <w:r>
+        <w:t xml:space="preserve">d the Timer into the </w:t>
       </w:r>
       <w:proofErr w:type="spellStart"/>
       <w:r>
         <w:t>NotesPanel</w:t>
       </w:r>
       <w:proofErr w:type="spellEnd"/>
-      <w:r>
-        <w:t>.</w:t>
-      </w:r>
     </w:p>
     <w:p>
       <w:pPr>
@@ -1956,6 +1957,86 @@
           <w:szCs w:val="24"/>
         </w:rPr>
         <w:t>8</w:t>
+      </w:r>
+      <w:r>
+        <w:rPr>
+          <w:rFonts w:asciiTheme="majorHAnsi" w:eastAsiaTheme="majorEastAsia" w:hAnsiTheme="majorHAnsi" w:cstheme="majorBidi"/>
+          <w:color w:val="EB817D" w:themeColor="accent1" w:themeTint="99"/>
+          <w:sz w:val="24"/>
+          <w:szCs w:val="24"/>
+        </w:rPr>
+        <w:tab/>
+      </w:r>
+      <w:r>
+        <w:rPr>
+          <w:rFonts w:asciiTheme="majorHAnsi" w:eastAsiaTheme="majorEastAsia" w:hAnsiTheme="majorHAnsi" w:cstheme="majorBidi"/>
+          <w:color w:val="EB817D" w:themeColor="accent1" w:themeTint="99"/>
+          <w:sz w:val="24"/>
+          <w:szCs w:val="24"/>
+        </w:rPr>
+        <w:t>Bug Fixes</w:t>
+      </w:r>
+    </w:p>
+    <w:p>
+      <w:pPr>
+        <w:pStyle w:val="ListParagraph"/>
+        <w:numPr>
+          <w:ilvl w:val="0"/>
+          <w:numId w:val="10"/>
+        </w:numPr>
+        <w:rPr>
+          <w:rFonts w:asciiTheme="majorHAnsi" w:eastAsiaTheme="majorEastAsia" w:hAnsiTheme="majorHAnsi" w:cstheme="majorBidi"/>
+          <w:color w:val="EB817D" w:themeColor="accent1" w:themeTint="99"/>
+          <w:sz w:val="24"/>
+          <w:szCs w:val="24"/>
+        </w:rPr>
+      </w:pPr>
+      <w:r>
+        <w:t xml:space="preserve">Did a few bug fixed on the Timer, </w:t>
+      </w:r>
+      <w:proofErr w:type="spellStart"/>
+      <w:r>
+        <w:t>VideoHandler</w:t>
+      </w:r>
+      <w:proofErr w:type="spellEnd"/>
+      <w:r>
+        <w:t xml:space="preserve">, Slideshow and </w:t>
+      </w:r>
+      <w:proofErr w:type="spellStart"/>
+      <w:r>
+        <w:t>MainMenu</w:t>
+      </w:r>
+      <w:proofErr w:type="spellEnd"/>
+      <w:r>
+        <w:t xml:space="preserve"> Class</w:t>
+      </w:r>
+    </w:p>
+    <w:p>
+      <w:pPr>
+        <w:rPr>
+          <w:rFonts w:asciiTheme="majorHAnsi" w:eastAsiaTheme="majorEastAsia" w:hAnsiTheme="majorHAnsi" w:cstheme="majorBidi"/>
+          <w:color w:val="EB817D" w:themeColor="accent1" w:themeTint="99"/>
+          <w:sz w:val="24"/>
+          <w:szCs w:val="24"/>
+        </w:rPr>
+      </w:pPr>
+      <w:r>
+        <w:rPr>
+          <w:rFonts w:asciiTheme="majorHAnsi" w:eastAsiaTheme="majorEastAsia" w:hAnsiTheme="majorHAnsi" w:cstheme="majorBidi"/>
+          <w:color w:val="EB817D" w:themeColor="accent1" w:themeTint="99"/>
+          <w:sz w:val="24"/>
+          <w:szCs w:val="24"/>
+        </w:rPr>
+        <w:t>2.1.1</w:t>
+      </w:r>
+      <w:r>
+        <w:rPr>
+          <w:rFonts w:asciiTheme="majorHAnsi" w:eastAsiaTheme="majorEastAsia" w:hAnsiTheme="majorHAnsi" w:cstheme="majorBidi"/>
+          <w:color w:val="EB817D" w:themeColor="accent1" w:themeTint="99"/>
+          <w:sz w:val="24"/>
+          <w:szCs w:val="24"/>
+        </w:rPr>
+        <w:t>9</w:t>
       </w:r>
       <w:r>
         <w:rPr>
@@ -1991,10 +2072,7 @@
         </w:rPr>
       </w:pPr>
       <w:r>
-        <w:t>Made the CSS</w:t>
-      </w:r>
-      <w:r>
-        <w:t xml:space="preserve"> together with </w:t>
+        <w:t xml:space="preserve">Made the CSS together with </w:t>
       </w:r>
       <w:proofErr w:type="spellStart"/>
       <w:r>
@@ -2002,7 +2080,10 @@
       </w:r>
       <w:proofErr w:type="spellEnd"/>
       <w:r>
-        <w:t xml:space="preserve"> to configure the looks of the overall product.</w:t>
+        <w:t xml:space="preserve"> to configure t</w:t>
+      </w:r>
+      <w:r>
+        <w:t>he looks of the overall product</w:t>
       </w:r>
     </w:p>
     <w:p>
@@ -2031,16 +2112,16 @@
           <w:sz w:val="24"/>
           <w:szCs w:val="24"/>
         </w:rPr>
-        <w:t>2.1.1</w:t>
-      </w:r>
-      <w:r>
-        <w:rPr>
-          <w:rFonts w:asciiTheme="majorHAnsi" w:eastAsiaTheme="majorEastAsia" w:hAnsiTheme="majorHAnsi" w:cstheme="majorBidi"/>
-          <w:color w:val="EB817D" w:themeColor="accent1" w:themeTint="99"/>
-          <w:sz w:val="24"/>
-          <w:szCs w:val="24"/>
-        </w:rPr>
-        <w:t>9</w:t>
+        <w:t>2.1.</w:t>
+      </w:r>
+      <w:r>
+        <w:rPr>
+          <w:rFonts w:asciiTheme="majorHAnsi" w:eastAsiaTheme="majorEastAsia" w:hAnsiTheme="majorHAnsi" w:cstheme="majorBidi"/>
+          <w:color w:val="EB817D" w:themeColor="accent1" w:themeTint="99"/>
+          <w:sz w:val="24"/>
+          <w:szCs w:val="24"/>
+        </w:rPr>
+        <w:t>20</w:t>
       </w:r>
       <w:r>
         <w:rPr>
@@ -2070,6 +2151,8 @@
         </w:rPr>
         <w:t>.css</w:t>
       </w:r>
+      <w:bookmarkStart w:id="4" w:name="_GoBack"/>
+      <w:bookmarkEnd w:id="4"/>
     </w:p>
     <w:p>
       <w:pPr>
@@ -2086,7 +2169,10 @@
         </w:rPr>
       </w:pPr>
       <w:r>
-        <w:t>Made the CSS to configure the looks of the Timer.</w:t>
+        <w:t>Made the CSS to c</w:t>
+      </w:r>
+      <w:r>
+        <w:t>onfigure the looks of the Timer</w:t>
       </w:r>
     </w:p>
     <w:p>
@@ -2200,10 +2286,7 @@
         <w:ind w:left="227" w:firstLine="0"/>
       </w:pPr>
       <w:r>
-        <w:t>However, as more research was done, the c</w:t>
-      </w:r>
-      <w:r>
-        <w:t xml:space="preserve">ompany stumbled upon the </w:t>
+        <w:t xml:space="preserve">However, as more research was done, the company stumbled upon the </w:t>
       </w:r>
       <w:proofErr w:type="spellStart"/>
       <w:r>
@@ -2211,10 +2294,7 @@
       </w:r>
       <w:proofErr w:type="spellEnd"/>
       <w:r>
-        <w:t xml:space="preserve"> </w:t>
-      </w:r>
-      <w:r>
-        <w:t xml:space="preserve">Threading Rule which made </w:t>
+        <w:t xml:space="preserve"> Threading Rule which made </w:t>
       </w:r>
       <w:proofErr w:type="spellStart"/>
       <w:r>
@@ -2246,10 +2326,7 @@
         <w:ind w:left="227" w:firstLine="0"/>
       </w:pPr>
       <w:r>
-        <w:t>Having followed</w:t>
-      </w:r>
-      <w:r>
-        <w:t xml:space="preserve"> closely the progress of the product, there are constant updates on the DTP records as well.</w:t>
+        <w:t>Having followed closely the progress of the product, there are constant updates on the DTP records as well.</w:t>
       </w:r>
     </w:p>
     <w:p>
@@ -2257,16 +2334,7 @@
         <w:ind w:left="227" w:firstLine="0"/>
       </w:pPr>
       <w:r>
-        <w:t>Individual timesheets and weekly reports were</w:t>
-      </w:r>
-      <w:r>
-        <w:t xml:space="preserve"> handed in promptly a</w:t>
-      </w:r>
-      <w:r>
-        <w:t>nd having done substantial amount of coding</w:t>
-      </w:r>
-      <w:r>
-        <w:t>.</w:t>
+        <w:t>Individual timesheets and weekly reports were handed in promptly and having done substantial amount of coding.</w:t>
       </w:r>
     </w:p>
     <w:p>
@@ -2303,8 +2371,6 @@
       <w:r>
         <w:t xml:space="preserve"> to the company.</w:t>
       </w:r>
-      <w:bookmarkStart w:id="4" w:name="_GoBack"/>
-      <w:bookmarkEnd w:id="4"/>
     </w:p>
     <w:p>
       <w:pPr>
@@ -2411,7 +2477,7 @@
       <w:rPr>
         <w:noProof/>
       </w:rPr>
-      <w:t>1</w:t>
+      <w:t>3</w:t>
     </w:r>
     <w:r>
       <w:rPr>
@@ -3513,6 +3579,120 @@
       </w:rPr>
     </w:lvl>
   </w:abstractNum>
+  <w:abstractNum w:abstractNumId="9">
+    <w:nsid w:val="70D72D31"/>
+    <w:multiLevelType w:val="hybridMultilevel"/>
+    <w:tmpl w:val="74987E8C"/>
+    <w:lvl w:ilvl="0" w:tplc="36E2F526">
+      <w:start w:val="1"/>
+      <w:numFmt w:val="bullet"/>
+      <w:lvlText w:val=""/>
+      <w:lvlJc w:val="left"/>
+      <w:pPr>
+        <w:ind w:left="1069" w:hanging="360"/>
+      </w:pPr>
+      <w:rPr>
+        <w:rFonts w:ascii="Symbol" w:hAnsi="Symbol" w:hint="default"/>
+        <w:color w:val="auto"/>
+      </w:rPr>
+    </w:lvl>
+    <w:lvl w:ilvl="1" w:tplc="48090003" w:tentative="1">
+      <w:start w:val="1"/>
+      <w:numFmt w:val="bullet"/>
+      <w:lvlText w:val="o"/>
+      <w:lvlJc w:val="left"/>
+      <w:pPr>
+        <w:ind w:left="1789" w:hanging="360"/>
+      </w:pPr>
+      <w:rPr>
+        <w:rFonts w:ascii="Courier New" w:hAnsi="Courier New" w:cs="Courier New" w:hint="default"/>
+      </w:rPr>
+    </w:lvl>
+    <w:lvl w:ilvl="2" w:tplc="48090005" w:tentative="1">
+      <w:start w:val="1"/>
+      <w:numFmt w:val="bullet"/>
+      <w:lvlText w:val=""/>
+      <w:lvlJc w:val="left"/>
+      <w:pPr>
+        <w:ind w:left="2509" w:hanging="360"/>
+      </w:pPr>
+      <w:rPr>
+        <w:rFonts w:ascii="Wingdings" w:hAnsi="Wingdings" w:hint="default"/>
+      </w:rPr>
+    </w:lvl>
+    <w:lvl w:ilvl="3" w:tplc="48090001" w:tentative="1">
+      <w:start w:val="1"/>
+      <w:numFmt w:val="bullet"/>
+      <w:lvlText w:val=""/>
+      <w:lvlJc w:val="left"/>
+      <w:pPr>
+        <w:ind w:left="3229" w:hanging="360"/>
+      </w:pPr>
+      <w:rPr>
+        <w:rFonts w:ascii="Symbol" w:hAnsi="Symbol" w:hint="default"/>
+      </w:rPr>
+    </w:lvl>
+    <w:lvl w:ilvl="4" w:tplc="48090003" w:tentative="1">
+      <w:start w:val="1"/>
+      <w:numFmt w:val="bullet"/>
+      <w:lvlText w:val="o"/>
+      <w:lvlJc w:val="left"/>
+      <w:pPr>
+        <w:ind w:left="3949" w:hanging="360"/>
+      </w:pPr>
+      <w:rPr>
+        <w:rFonts w:ascii="Courier New" w:hAnsi="Courier New" w:cs="Courier New" w:hint="default"/>
+      </w:rPr>
+    </w:lvl>
+    <w:lvl w:ilvl="5" w:tplc="48090005" w:tentative="1">
+      <w:start w:val="1"/>
+      <w:numFmt w:val="bullet"/>
+      <w:lvlText w:val=""/>
+      <w:lvlJc w:val="left"/>
+      <w:pPr>
+        <w:ind w:left="4669" w:hanging="360"/>
+      </w:pPr>
+      <w:rPr>
+        <w:rFonts w:ascii="Wingdings" w:hAnsi="Wingdings" w:hint="default"/>
+      </w:rPr>
+    </w:lvl>
+    <w:lvl w:ilvl="6" w:tplc="48090001" w:tentative="1">
+      <w:start w:val="1"/>
+      <w:numFmt w:val="bullet"/>
+      <w:lvlText w:val=""/>
+      <w:lvlJc w:val="left"/>
+      <w:pPr>
+        <w:ind w:left="5389" w:hanging="360"/>
+      </w:pPr>
+      <w:rPr>
+        <w:rFonts w:ascii="Symbol" w:hAnsi="Symbol" w:hint="default"/>
+      </w:rPr>
+    </w:lvl>
+    <w:lvl w:ilvl="7" w:tplc="48090003" w:tentative="1">
+      <w:start w:val="1"/>
+      <w:numFmt w:val="bullet"/>
+      <w:lvlText w:val="o"/>
+      <w:lvlJc w:val="left"/>
+      <w:pPr>
+        <w:ind w:left="6109" w:hanging="360"/>
+      </w:pPr>
+      <w:rPr>
+        <w:rFonts w:ascii="Courier New" w:hAnsi="Courier New" w:cs="Courier New" w:hint="default"/>
+      </w:rPr>
+    </w:lvl>
+    <w:lvl w:ilvl="8" w:tplc="48090005" w:tentative="1">
+      <w:start w:val="1"/>
+      <w:numFmt w:val="bullet"/>
+      <w:lvlText w:val=""/>
+      <w:lvlJc w:val="left"/>
+      <w:pPr>
+        <w:ind w:left="6829" w:hanging="360"/>
+      </w:pPr>
+      <w:rPr>
+        <w:rFonts w:ascii="Wingdings" w:hAnsi="Wingdings" w:hint="default"/>
+      </w:rPr>
+    </w:lvl>
+  </w:abstractNum>
   <w:num w:numId="1">
     <w:abstractNumId w:val="0"/>
   </w:num>
@@ -3539,6 +3719,9 @@
   </w:num>
   <w:num w:numId="9">
     <w:abstractNumId w:val="5"/>
+  </w:num>
+  <w:num w:numId="10">
+    <w:abstractNumId w:val="9"/>
   </w:num>
   <w:numIdMacAtCleanup w:val="9"/>
 </w:numbering>
@@ -3923,6 +4106,7 @@
   <w:style w:type="character" w:default="1" w:styleId="DefaultParagraphFont">
     <w:name w:val="Default Paragraph Font"/>
     <w:uiPriority w:val="1"/>
+    <w:semiHidden/>
     <w:unhideWhenUsed/>
   </w:style>
   <w:style w:type="table" w:default="1" w:styleId="TableNormal">
@@ -5087,6 +5271,7 @@
   <w:style w:type="character" w:default="1" w:styleId="DefaultParagraphFont">
     <w:name w:val="Default Paragraph Font"/>
     <w:uiPriority w:val="1"/>
+    <w:semiHidden/>
     <w:unhideWhenUsed/>
   </w:style>
   <w:style w:type="table" w:default="1" w:styleId="TableNormal">
@@ -6147,7 +6332,7 @@
 </file>
 
 <file path=customXml/itemProps1.xml><?xml version="1.0" encoding="utf-8"?>
-<ds:datastoreItem xmlns:ds="http://schemas.openxmlformats.org/officeDocument/2006/customXml" ds:itemID="{A2F32A79-20BD-4782-BC0F-CAE93DA31AC3}">
+<ds:datastoreItem xmlns:ds="http://schemas.openxmlformats.org/officeDocument/2006/customXml" ds:itemID="{DC15F8F3-7462-48A8-806D-7F1B8D21B1DD}">
   <ds:schemaRefs>
     <ds:schemaRef ds:uri="http://schemas.openxmlformats.org/officeDocument/2006/bibliography"/>
   </ds:schemaRefs>

</xml_diff>